<commit_message>
delete prints and added documentation
</commit_message>
<xml_diff>
--- a/aso_project_CirciuMihneaTeodor/aso_proj/Documentatie_CirciuMihneaTeodor.docx
+++ b/aso_project_CirciuMihneaTeodor/aso_proj/Documentatie_CirciuMihneaTeodor.docx
@@ -947,6 +947,1910 @@
           </wp:inline>
         </w:drawing>
       </w:r>
+    </w:p>
+    <w:p>
+      <w:pPr>
+        <w:jc w:val="both"/>
+        <w:rPr>
+          <w:sz w:val="24"/>
+          <w:lang w:val="en-GB"/>
+        </w:rPr>
+      </w:pPr>
+    </w:p>
+    <w:p>
+      <w:pPr>
+        <w:jc w:val="both"/>
+        <w:rPr>
+          <w:sz w:val="24"/>
+          <w:lang w:val="en-GB"/>
+        </w:rPr>
+      </w:pPr>
+    </w:p>
+    <w:p>
+      <w:pPr>
+        <w:jc w:val="both"/>
+        <w:rPr>
+          <w:sz w:val="24"/>
+          <w:lang w:val="en-GB"/>
+        </w:rPr>
+      </w:pPr>
+    </w:p>
+    <w:p>
+      <w:pPr>
+        <w:jc w:val="both"/>
+        <w:rPr>
+          <w:sz w:val="24"/>
+          <w:lang w:val="en-GB"/>
+        </w:rPr>
+      </w:pPr>
+    </w:p>
+    <w:p>
+      <w:pPr>
+        <w:jc w:val="both"/>
+        <w:rPr>
+          <w:sz w:val="24"/>
+          <w:lang w:val="en-GB"/>
+        </w:rPr>
+      </w:pPr>
+      <w:r>
+        <w:rPr>
+          <w:sz w:val="24"/>
+          <w:lang w:val="en-GB"/>
+        </w:rPr>
+        <w:lastRenderedPageBreak/>
+        <w:tab/>
+        <w:t xml:space="preserve">In </w:t>
+      </w:r>
+      <w:proofErr w:type="spellStart"/>
+      <w:r>
+        <w:rPr>
+          <w:sz w:val="24"/>
+          <w:lang w:val="en-GB"/>
+        </w:rPr>
+        <w:t>cea</w:t>
+      </w:r>
+      <w:proofErr w:type="spellEnd"/>
+      <w:r>
+        <w:rPr>
+          <w:sz w:val="24"/>
+          <w:lang w:val="en-GB"/>
+        </w:rPr>
+        <w:t xml:space="preserve"> de-a </w:t>
+      </w:r>
+      <w:proofErr w:type="spellStart"/>
+      <w:r>
+        <w:rPr>
+          <w:sz w:val="24"/>
+          <w:lang w:val="en-GB"/>
+        </w:rPr>
+        <w:t>doua</w:t>
+      </w:r>
+      <w:proofErr w:type="spellEnd"/>
+      <w:r>
+        <w:rPr>
+          <w:sz w:val="24"/>
+          <w:lang w:val="en-GB"/>
+        </w:rPr>
+        <w:t xml:space="preserve"> </w:t>
+      </w:r>
+      <w:proofErr w:type="spellStart"/>
+      <w:r>
+        <w:rPr>
+          <w:sz w:val="24"/>
+          <w:lang w:val="en-GB"/>
+        </w:rPr>
+        <w:t>faza</w:t>
+      </w:r>
+      <w:proofErr w:type="spellEnd"/>
+      <w:r>
+        <w:rPr>
+          <w:sz w:val="24"/>
+          <w:lang w:val="en-GB"/>
+        </w:rPr>
+        <w:t xml:space="preserve"> am </w:t>
+      </w:r>
+      <w:proofErr w:type="spellStart"/>
+      <w:r>
+        <w:rPr>
+          <w:sz w:val="24"/>
+          <w:lang w:val="en-GB"/>
+        </w:rPr>
+        <w:t>inceput</w:t>
+      </w:r>
+      <w:proofErr w:type="spellEnd"/>
+      <w:r>
+        <w:rPr>
+          <w:sz w:val="24"/>
+          <w:lang w:val="en-GB"/>
+        </w:rPr>
+        <w:t xml:space="preserve"> </w:t>
+      </w:r>
+      <w:proofErr w:type="spellStart"/>
+      <w:r>
+        <w:rPr>
+          <w:sz w:val="24"/>
+          <w:lang w:val="en-GB"/>
+        </w:rPr>
+        <w:t>implementarea</w:t>
+      </w:r>
+      <w:proofErr w:type="spellEnd"/>
+      <w:r>
+        <w:rPr>
+          <w:sz w:val="24"/>
+          <w:lang w:val="en-GB"/>
+        </w:rPr>
+        <w:t xml:space="preserve"> </w:t>
+      </w:r>
+      <w:proofErr w:type="spellStart"/>
+      <w:r>
+        <w:rPr>
+          <w:sz w:val="24"/>
+          <w:lang w:val="en-GB"/>
+        </w:rPr>
+        <w:t>propriu-zisa</w:t>
+      </w:r>
+      <w:proofErr w:type="spellEnd"/>
+      <w:r>
+        <w:rPr>
+          <w:sz w:val="24"/>
+          <w:lang w:val="en-GB"/>
+        </w:rPr>
+        <w:t xml:space="preserve"> </w:t>
+      </w:r>
+      <w:proofErr w:type="gramStart"/>
+      <w:r>
+        <w:rPr>
+          <w:sz w:val="24"/>
+          <w:lang w:val="en-GB"/>
+        </w:rPr>
+        <w:t>a</w:t>
+      </w:r>
+      <w:proofErr w:type="gramEnd"/>
+      <w:r>
+        <w:rPr>
+          <w:sz w:val="24"/>
+          <w:lang w:val="en-GB"/>
+        </w:rPr>
+        <w:t xml:space="preserve"> </w:t>
+      </w:r>
+      <w:proofErr w:type="spellStart"/>
+      <w:r>
+        <w:rPr>
+          <w:sz w:val="24"/>
+          <w:lang w:val="en-GB"/>
+        </w:rPr>
+        <w:t>aplicatiei</w:t>
+      </w:r>
+      <w:proofErr w:type="spellEnd"/>
+      <w:r>
+        <w:rPr>
+          <w:sz w:val="24"/>
+          <w:lang w:val="en-GB"/>
+        </w:rPr>
+        <w:t xml:space="preserve">. </w:t>
+      </w:r>
+      <w:proofErr w:type="spellStart"/>
+      <w:r>
+        <w:rPr>
+          <w:sz w:val="24"/>
+          <w:lang w:val="en-GB"/>
+        </w:rPr>
+        <w:t>Aceasta</w:t>
+      </w:r>
+      <w:proofErr w:type="spellEnd"/>
+      <w:r>
+        <w:rPr>
+          <w:sz w:val="24"/>
+          <w:lang w:val="en-GB"/>
+        </w:rPr>
+        <w:t xml:space="preserve"> </w:t>
+      </w:r>
+      <w:proofErr w:type="spellStart"/>
+      <w:proofErr w:type="gramStart"/>
+      <w:r>
+        <w:rPr>
+          <w:sz w:val="24"/>
+          <w:lang w:val="en-GB"/>
+        </w:rPr>
+        <w:t>va</w:t>
+      </w:r>
+      <w:proofErr w:type="spellEnd"/>
+      <w:proofErr w:type="gramEnd"/>
+      <w:r>
+        <w:rPr>
+          <w:sz w:val="24"/>
+          <w:lang w:val="en-GB"/>
+        </w:rPr>
+        <w:t xml:space="preserve"> </w:t>
+      </w:r>
+      <w:proofErr w:type="spellStart"/>
+      <w:r>
+        <w:rPr>
+          <w:sz w:val="24"/>
+          <w:lang w:val="en-GB"/>
+        </w:rPr>
+        <w:t>consta</w:t>
+      </w:r>
+      <w:proofErr w:type="spellEnd"/>
+      <w:r>
+        <w:rPr>
+          <w:sz w:val="24"/>
+          <w:lang w:val="en-GB"/>
+        </w:rPr>
+        <w:t xml:space="preserve"> </w:t>
+      </w:r>
+      <w:proofErr w:type="spellStart"/>
+      <w:r>
+        <w:rPr>
+          <w:sz w:val="24"/>
+          <w:lang w:val="en-GB"/>
+        </w:rPr>
+        <w:t>intr</w:t>
+      </w:r>
+      <w:proofErr w:type="spellEnd"/>
+      <w:r>
+        <w:rPr>
+          <w:sz w:val="24"/>
+          <w:lang w:val="en-GB"/>
+        </w:rPr>
+        <w:t xml:space="preserve">-o </w:t>
+      </w:r>
+      <w:proofErr w:type="spellStart"/>
+      <w:r>
+        <w:rPr>
+          <w:sz w:val="24"/>
+          <w:lang w:val="en-GB"/>
+        </w:rPr>
+        <w:t>platforma</w:t>
+      </w:r>
+      <w:proofErr w:type="spellEnd"/>
+      <w:r>
+        <w:rPr>
+          <w:sz w:val="24"/>
+          <w:lang w:val="en-GB"/>
+        </w:rPr>
+        <w:t xml:space="preserve"> </w:t>
+      </w:r>
+      <w:proofErr w:type="spellStart"/>
+      <w:r>
+        <w:rPr>
+          <w:sz w:val="24"/>
+          <w:lang w:val="en-GB"/>
+        </w:rPr>
+        <w:t>ce</w:t>
+      </w:r>
+      <w:proofErr w:type="spellEnd"/>
+      <w:r>
+        <w:rPr>
+          <w:sz w:val="24"/>
+          <w:lang w:val="en-GB"/>
+        </w:rPr>
+        <w:t xml:space="preserve"> </w:t>
+      </w:r>
+      <w:proofErr w:type="spellStart"/>
+      <w:r>
+        <w:rPr>
+          <w:sz w:val="24"/>
+          <w:lang w:val="en-GB"/>
+        </w:rPr>
+        <w:t>contine</w:t>
+      </w:r>
+      <w:proofErr w:type="spellEnd"/>
+      <w:r>
+        <w:rPr>
+          <w:sz w:val="24"/>
+          <w:lang w:val="en-GB"/>
+        </w:rPr>
+        <w:t xml:space="preserve"> </w:t>
+      </w:r>
+      <w:proofErr w:type="spellStart"/>
+      <w:r>
+        <w:rPr>
+          <w:sz w:val="24"/>
+          <w:lang w:val="en-GB"/>
+        </w:rPr>
+        <w:t>utilizatori</w:t>
+      </w:r>
+      <w:proofErr w:type="spellEnd"/>
+      <w:r>
+        <w:rPr>
+          <w:sz w:val="24"/>
+          <w:lang w:val="en-GB"/>
+        </w:rPr>
+        <w:t xml:space="preserve"> care pot </w:t>
+      </w:r>
+      <w:proofErr w:type="spellStart"/>
+      <w:r>
+        <w:rPr>
+          <w:sz w:val="24"/>
+          <w:lang w:val="en-GB"/>
+        </w:rPr>
+        <w:t>comunica</w:t>
+      </w:r>
+      <w:proofErr w:type="spellEnd"/>
+      <w:r>
+        <w:rPr>
+          <w:sz w:val="24"/>
+          <w:lang w:val="en-GB"/>
+        </w:rPr>
+        <w:t xml:space="preserve"> </w:t>
+      </w:r>
+      <w:proofErr w:type="spellStart"/>
+      <w:r>
+        <w:rPr>
+          <w:sz w:val="24"/>
+          <w:lang w:val="en-GB"/>
+        </w:rPr>
+        <w:t>intre</w:t>
+      </w:r>
+      <w:proofErr w:type="spellEnd"/>
+      <w:r>
+        <w:rPr>
+          <w:sz w:val="24"/>
+          <w:lang w:val="en-GB"/>
+        </w:rPr>
+        <w:t xml:space="preserve"> </w:t>
+      </w:r>
+      <w:proofErr w:type="spellStart"/>
+      <w:r>
+        <w:rPr>
+          <w:sz w:val="24"/>
+          <w:lang w:val="en-GB"/>
+        </w:rPr>
+        <w:t>ei</w:t>
+      </w:r>
+      <w:proofErr w:type="spellEnd"/>
+      <w:r>
+        <w:rPr>
+          <w:sz w:val="24"/>
+          <w:lang w:val="en-GB"/>
+        </w:rPr>
+        <w:t xml:space="preserve">. </w:t>
+      </w:r>
+      <w:proofErr w:type="spellStart"/>
+      <w:r>
+        <w:rPr>
+          <w:sz w:val="24"/>
+          <w:lang w:val="en-GB"/>
+        </w:rPr>
+        <w:t>Subiectul</w:t>
+      </w:r>
+      <w:proofErr w:type="spellEnd"/>
+      <w:r>
+        <w:rPr>
+          <w:sz w:val="24"/>
+          <w:lang w:val="en-GB"/>
+        </w:rPr>
+        <w:t xml:space="preserve"> </w:t>
+      </w:r>
+      <w:proofErr w:type="spellStart"/>
+      <w:r>
+        <w:rPr>
+          <w:sz w:val="24"/>
+          <w:lang w:val="en-GB"/>
+        </w:rPr>
+        <w:t>acestei</w:t>
+      </w:r>
+      <w:proofErr w:type="spellEnd"/>
+      <w:r>
+        <w:rPr>
+          <w:sz w:val="24"/>
+          <w:lang w:val="en-GB"/>
+        </w:rPr>
+        <w:t xml:space="preserve"> </w:t>
+      </w:r>
+      <w:proofErr w:type="spellStart"/>
+      <w:r>
+        <w:rPr>
+          <w:sz w:val="24"/>
+          <w:lang w:val="en-GB"/>
+        </w:rPr>
+        <w:t>aplicatii</w:t>
+      </w:r>
+      <w:proofErr w:type="spellEnd"/>
+      <w:r>
+        <w:rPr>
+          <w:sz w:val="24"/>
+          <w:lang w:val="en-GB"/>
+        </w:rPr>
+        <w:t xml:space="preserve"> </w:t>
+      </w:r>
+      <w:proofErr w:type="spellStart"/>
+      <w:proofErr w:type="gramStart"/>
+      <w:r>
+        <w:rPr>
+          <w:sz w:val="24"/>
+          <w:lang w:val="en-GB"/>
+        </w:rPr>
+        <w:t>este</w:t>
+      </w:r>
+      <w:proofErr w:type="spellEnd"/>
+      <w:proofErr w:type="gramEnd"/>
+      <w:r>
+        <w:rPr>
+          <w:sz w:val="24"/>
+          <w:lang w:val="en-GB"/>
+        </w:rPr>
+        <w:t xml:space="preserve"> </w:t>
+      </w:r>
+      <w:proofErr w:type="spellStart"/>
+      <w:r>
+        <w:rPr>
+          <w:sz w:val="24"/>
+          <w:lang w:val="en-GB"/>
+        </w:rPr>
+        <w:t>prezentarea</w:t>
+      </w:r>
+      <w:proofErr w:type="spellEnd"/>
+      <w:r>
+        <w:rPr>
+          <w:sz w:val="24"/>
+          <w:lang w:val="en-GB"/>
+        </w:rPr>
+        <w:t xml:space="preserve"> </w:t>
+      </w:r>
+      <w:proofErr w:type="spellStart"/>
+      <w:r>
+        <w:rPr>
+          <w:sz w:val="24"/>
+          <w:lang w:val="en-GB"/>
+        </w:rPr>
+        <w:t>unor</w:t>
+      </w:r>
+      <w:proofErr w:type="spellEnd"/>
+      <w:r>
+        <w:rPr>
+          <w:sz w:val="24"/>
+          <w:lang w:val="en-GB"/>
+        </w:rPr>
+        <w:t xml:space="preserve"> </w:t>
+      </w:r>
+      <w:proofErr w:type="spellStart"/>
+      <w:r>
+        <w:rPr>
+          <w:sz w:val="24"/>
+          <w:lang w:val="en-GB"/>
+        </w:rPr>
+        <w:t>obiective</w:t>
+      </w:r>
+      <w:proofErr w:type="spellEnd"/>
+      <w:r>
+        <w:rPr>
+          <w:sz w:val="24"/>
+          <w:lang w:val="en-GB"/>
+        </w:rPr>
+        <w:t xml:space="preserve"> </w:t>
+      </w:r>
+      <w:proofErr w:type="spellStart"/>
+      <w:r>
+        <w:rPr>
+          <w:sz w:val="24"/>
+          <w:lang w:val="en-GB"/>
+        </w:rPr>
+        <w:t>turistice</w:t>
+      </w:r>
+      <w:proofErr w:type="spellEnd"/>
+      <w:r>
+        <w:rPr>
+          <w:sz w:val="24"/>
+          <w:lang w:val="en-GB"/>
+        </w:rPr>
+        <w:t xml:space="preserve"> din </w:t>
+      </w:r>
+      <w:proofErr w:type="spellStart"/>
+      <w:r>
+        <w:rPr>
+          <w:sz w:val="24"/>
+          <w:lang w:val="en-GB"/>
+        </w:rPr>
+        <w:t>diferite</w:t>
+      </w:r>
+      <w:proofErr w:type="spellEnd"/>
+      <w:r>
+        <w:rPr>
+          <w:sz w:val="24"/>
+          <w:lang w:val="en-GB"/>
+        </w:rPr>
+        <w:t xml:space="preserve"> </w:t>
+      </w:r>
+      <w:proofErr w:type="spellStart"/>
+      <w:r>
+        <w:rPr>
+          <w:sz w:val="24"/>
+          <w:lang w:val="en-GB"/>
+        </w:rPr>
+        <w:t>tari</w:t>
+      </w:r>
+      <w:proofErr w:type="spellEnd"/>
+      <w:r>
+        <w:rPr>
+          <w:sz w:val="24"/>
+          <w:lang w:val="en-GB"/>
+        </w:rPr>
+        <w:t xml:space="preserve"> ale </w:t>
+      </w:r>
+      <w:proofErr w:type="spellStart"/>
+      <w:r>
+        <w:rPr>
+          <w:sz w:val="24"/>
+          <w:lang w:val="en-GB"/>
+        </w:rPr>
+        <w:t>globului</w:t>
+      </w:r>
+      <w:proofErr w:type="spellEnd"/>
+      <w:r>
+        <w:rPr>
+          <w:sz w:val="24"/>
+          <w:lang w:val="en-GB"/>
+        </w:rPr>
+        <w:t xml:space="preserve">, </w:t>
+      </w:r>
+      <w:proofErr w:type="spellStart"/>
+      <w:r>
+        <w:rPr>
+          <w:sz w:val="24"/>
+          <w:lang w:val="en-GB"/>
+        </w:rPr>
+        <w:t>avand</w:t>
+      </w:r>
+      <w:proofErr w:type="spellEnd"/>
+      <w:r>
+        <w:rPr>
+          <w:sz w:val="24"/>
+          <w:lang w:val="en-GB"/>
+        </w:rPr>
+        <w:t xml:space="preserve"> de </w:t>
+      </w:r>
+      <w:proofErr w:type="spellStart"/>
+      <w:r>
+        <w:rPr>
+          <w:sz w:val="24"/>
+          <w:lang w:val="en-GB"/>
+        </w:rPr>
+        <w:t>asemenea</w:t>
+      </w:r>
+      <w:proofErr w:type="spellEnd"/>
+      <w:r>
+        <w:rPr>
+          <w:sz w:val="24"/>
+          <w:lang w:val="en-GB"/>
+        </w:rPr>
+        <w:t xml:space="preserve"> </w:t>
+      </w:r>
+      <w:proofErr w:type="spellStart"/>
+      <w:r>
+        <w:rPr>
+          <w:sz w:val="24"/>
+          <w:lang w:val="en-GB"/>
+        </w:rPr>
+        <w:t>posibilitatea</w:t>
+      </w:r>
+      <w:proofErr w:type="spellEnd"/>
+      <w:r>
+        <w:rPr>
+          <w:sz w:val="24"/>
+          <w:lang w:val="en-GB"/>
+        </w:rPr>
+        <w:t xml:space="preserve"> de a </w:t>
+      </w:r>
+      <w:proofErr w:type="spellStart"/>
+      <w:r>
+        <w:rPr>
+          <w:sz w:val="24"/>
+          <w:lang w:val="en-GB"/>
+        </w:rPr>
+        <w:t>trimite</w:t>
+      </w:r>
+      <w:proofErr w:type="spellEnd"/>
+      <w:r>
+        <w:rPr>
+          <w:sz w:val="24"/>
+          <w:lang w:val="en-GB"/>
+        </w:rPr>
+        <w:t xml:space="preserve"> </w:t>
+      </w:r>
+      <w:proofErr w:type="spellStart"/>
+      <w:r>
+        <w:rPr>
+          <w:sz w:val="24"/>
+          <w:lang w:val="en-GB"/>
+        </w:rPr>
+        <w:t>imagini</w:t>
+      </w:r>
+      <w:proofErr w:type="spellEnd"/>
+      <w:r>
+        <w:rPr>
+          <w:sz w:val="24"/>
+          <w:lang w:val="en-GB"/>
+        </w:rPr>
+        <w:t xml:space="preserve"> in </w:t>
+      </w:r>
+      <w:proofErr w:type="spellStart"/>
+      <w:r>
+        <w:rPr>
+          <w:sz w:val="24"/>
+          <w:lang w:val="en-GB"/>
+        </w:rPr>
+        <w:t>conversatii</w:t>
+      </w:r>
+      <w:proofErr w:type="spellEnd"/>
+      <w:r>
+        <w:rPr>
+          <w:sz w:val="24"/>
+          <w:lang w:val="en-GB"/>
+        </w:rPr>
+        <w:t xml:space="preserve">. </w:t>
+      </w:r>
+    </w:p>
+    <w:p>
+      <w:pPr>
+        <w:jc w:val="both"/>
+        <w:rPr>
+          <w:sz w:val="24"/>
+          <w:lang w:val="en-GB"/>
+        </w:rPr>
+      </w:pPr>
+      <w:r>
+        <w:rPr>
+          <w:sz w:val="24"/>
+          <w:lang w:val="en-GB"/>
+        </w:rPr>
+        <w:tab/>
+      </w:r>
+      <w:proofErr w:type="spellStart"/>
+      <w:r>
+        <w:rPr>
+          <w:sz w:val="24"/>
+          <w:lang w:val="en-GB"/>
+        </w:rPr>
+        <w:t>Aplicatia</w:t>
+      </w:r>
+      <w:proofErr w:type="spellEnd"/>
+      <w:r>
+        <w:rPr>
+          <w:sz w:val="24"/>
+          <w:lang w:val="en-GB"/>
+        </w:rPr>
+        <w:t xml:space="preserve"> are o </w:t>
+      </w:r>
+      <w:proofErr w:type="spellStart"/>
+      <w:r>
+        <w:rPr>
+          <w:sz w:val="24"/>
+          <w:lang w:val="en-GB"/>
+        </w:rPr>
+        <w:t>baza</w:t>
+      </w:r>
+      <w:proofErr w:type="spellEnd"/>
+      <w:r>
+        <w:rPr>
+          <w:sz w:val="24"/>
+          <w:lang w:val="en-GB"/>
+        </w:rPr>
+        <w:t xml:space="preserve"> de date care </w:t>
+      </w:r>
+      <w:proofErr w:type="spellStart"/>
+      <w:r>
+        <w:rPr>
+          <w:sz w:val="24"/>
+          <w:lang w:val="en-GB"/>
+        </w:rPr>
+        <w:t>contine</w:t>
+      </w:r>
+      <w:proofErr w:type="spellEnd"/>
+      <w:r>
+        <w:rPr>
+          <w:sz w:val="24"/>
+          <w:lang w:val="en-GB"/>
+        </w:rPr>
+        <w:t xml:space="preserve">: </w:t>
+      </w:r>
+      <w:proofErr w:type="spellStart"/>
+      <w:r>
+        <w:rPr>
+          <w:sz w:val="24"/>
+          <w:lang w:val="en-GB"/>
+        </w:rPr>
+        <w:t>utilizatori</w:t>
+      </w:r>
+      <w:proofErr w:type="spellEnd"/>
+      <w:proofErr w:type="gramStart"/>
+      <w:r>
+        <w:rPr>
+          <w:sz w:val="24"/>
+          <w:lang w:val="en-GB"/>
+        </w:rPr>
+        <w:t xml:space="preserve">,  </w:t>
+      </w:r>
+      <w:proofErr w:type="spellStart"/>
+      <w:r>
+        <w:rPr>
+          <w:sz w:val="24"/>
+          <w:lang w:val="en-GB"/>
+        </w:rPr>
+        <w:t>camere</w:t>
+      </w:r>
+      <w:proofErr w:type="spellEnd"/>
+      <w:proofErr w:type="gramEnd"/>
+      <w:r>
+        <w:rPr>
+          <w:sz w:val="24"/>
+          <w:lang w:val="en-GB"/>
+        </w:rPr>
+        <w:t xml:space="preserve"> </w:t>
+      </w:r>
+      <w:proofErr w:type="spellStart"/>
+      <w:r>
+        <w:rPr>
+          <w:sz w:val="24"/>
+          <w:lang w:val="en-GB"/>
+        </w:rPr>
+        <w:t>pentru</w:t>
+      </w:r>
+      <w:proofErr w:type="spellEnd"/>
+      <w:r>
+        <w:rPr>
+          <w:sz w:val="24"/>
+          <w:lang w:val="en-GB"/>
+        </w:rPr>
+        <w:t xml:space="preserve"> </w:t>
+      </w:r>
+      <w:proofErr w:type="spellStart"/>
+      <w:r>
+        <w:rPr>
+          <w:sz w:val="24"/>
+          <w:lang w:val="en-GB"/>
+        </w:rPr>
+        <w:t>conversatii</w:t>
+      </w:r>
+      <w:proofErr w:type="spellEnd"/>
+      <w:r>
+        <w:rPr>
+          <w:sz w:val="24"/>
+          <w:lang w:val="en-GB"/>
+        </w:rPr>
+        <w:t xml:space="preserve"> </w:t>
+      </w:r>
+      <w:proofErr w:type="spellStart"/>
+      <w:r>
+        <w:rPr>
+          <w:sz w:val="24"/>
+          <w:lang w:val="en-GB"/>
+        </w:rPr>
+        <w:t>si</w:t>
+      </w:r>
+      <w:proofErr w:type="spellEnd"/>
+      <w:r>
+        <w:rPr>
+          <w:sz w:val="24"/>
+          <w:lang w:val="en-GB"/>
+        </w:rPr>
+        <w:t xml:space="preserve"> </w:t>
+      </w:r>
+      <w:proofErr w:type="spellStart"/>
+      <w:r>
+        <w:rPr>
+          <w:sz w:val="24"/>
+          <w:lang w:val="en-GB"/>
+        </w:rPr>
+        <w:t>mesaje</w:t>
+      </w:r>
+      <w:proofErr w:type="spellEnd"/>
+      <w:r>
+        <w:rPr>
+          <w:sz w:val="24"/>
+          <w:lang w:val="en-GB"/>
+        </w:rPr>
+        <w:t>.</w:t>
+      </w:r>
+    </w:p>
+    <w:p>
+      <w:pPr>
+        <w:jc w:val="both"/>
+        <w:rPr>
+          <w:sz w:val="24"/>
+          <w:lang w:val="en-GB"/>
+        </w:rPr>
+      </w:pPr>
+      <w:r>
+        <w:rPr>
+          <w:sz w:val="24"/>
+          <w:lang w:val="en-GB"/>
+        </w:rPr>
+        <w:tab/>
+      </w:r>
+      <w:proofErr w:type="spellStart"/>
+      <w:proofErr w:type="gramStart"/>
+      <w:r>
+        <w:rPr>
+          <w:sz w:val="24"/>
+          <w:lang w:val="en-GB"/>
+        </w:rPr>
+        <w:t>Utilizatorii</w:t>
+      </w:r>
+      <w:proofErr w:type="spellEnd"/>
+      <w:r>
+        <w:rPr>
+          <w:sz w:val="24"/>
+          <w:lang w:val="en-GB"/>
+        </w:rPr>
+        <w:t xml:space="preserve"> </w:t>
+      </w:r>
+      <w:proofErr w:type="spellStart"/>
+      <w:r>
+        <w:rPr>
+          <w:sz w:val="24"/>
+          <w:lang w:val="en-GB"/>
+        </w:rPr>
+        <w:t>sunt</w:t>
+      </w:r>
+      <w:proofErr w:type="spellEnd"/>
+      <w:r>
+        <w:rPr>
+          <w:sz w:val="24"/>
+          <w:lang w:val="en-GB"/>
+        </w:rPr>
+        <w:t xml:space="preserve"> </w:t>
+      </w:r>
+      <w:proofErr w:type="spellStart"/>
+      <w:r>
+        <w:rPr>
+          <w:sz w:val="24"/>
+          <w:lang w:val="en-GB"/>
+        </w:rPr>
+        <w:t>caracterizati</w:t>
+      </w:r>
+      <w:proofErr w:type="spellEnd"/>
+      <w:r>
+        <w:rPr>
+          <w:sz w:val="24"/>
+          <w:lang w:val="en-GB"/>
+        </w:rPr>
+        <w:t xml:space="preserve"> </w:t>
+      </w:r>
+      <w:proofErr w:type="spellStart"/>
+      <w:r>
+        <w:rPr>
+          <w:sz w:val="24"/>
+          <w:lang w:val="en-GB"/>
+        </w:rPr>
+        <w:t>prin</w:t>
+      </w:r>
+      <w:proofErr w:type="spellEnd"/>
+      <w:r>
+        <w:rPr>
+          <w:sz w:val="24"/>
+          <w:lang w:val="en-GB"/>
+        </w:rPr>
+        <w:t xml:space="preserve"> </w:t>
+      </w:r>
+      <w:proofErr w:type="spellStart"/>
+      <w:r>
+        <w:rPr>
+          <w:sz w:val="24"/>
+          <w:lang w:val="en-GB"/>
+        </w:rPr>
+        <w:t>numele</w:t>
+      </w:r>
+      <w:proofErr w:type="spellEnd"/>
+      <w:r>
+        <w:rPr>
+          <w:sz w:val="24"/>
+          <w:lang w:val="en-GB"/>
+        </w:rPr>
+        <w:t xml:space="preserve"> de </w:t>
+      </w:r>
+      <w:proofErr w:type="spellStart"/>
+      <w:r>
+        <w:rPr>
+          <w:sz w:val="24"/>
+          <w:lang w:val="en-GB"/>
+        </w:rPr>
+        <w:t>utilizator</w:t>
+      </w:r>
+      <w:proofErr w:type="spellEnd"/>
+      <w:r>
+        <w:rPr>
+          <w:sz w:val="24"/>
+          <w:lang w:val="en-GB"/>
+        </w:rPr>
+        <w:t xml:space="preserve"> </w:t>
+      </w:r>
+      <w:proofErr w:type="spellStart"/>
+      <w:r>
+        <w:rPr>
+          <w:sz w:val="24"/>
+          <w:lang w:val="en-GB"/>
+        </w:rPr>
+        <w:t>si</w:t>
+      </w:r>
+      <w:proofErr w:type="spellEnd"/>
+      <w:r>
+        <w:rPr>
+          <w:sz w:val="24"/>
+          <w:lang w:val="en-GB"/>
+        </w:rPr>
+        <w:t xml:space="preserve"> </w:t>
+      </w:r>
+      <w:proofErr w:type="spellStart"/>
+      <w:r>
+        <w:rPr>
+          <w:sz w:val="24"/>
+          <w:lang w:val="en-GB"/>
+        </w:rPr>
+        <w:t>parola</w:t>
+      </w:r>
+      <w:proofErr w:type="spellEnd"/>
+      <w:r>
+        <w:rPr>
+          <w:sz w:val="24"/>
+          <w:lang w:val="en-GB"/>
+        </w:rPr>
+        <w:t>.</w:t>
+      </w:r>
+      <w:proofErr w:type="gramEnd"/>
+    </w:p>
+    <w:p>
+      <w:pPr>
+        <w:jc w:val="both"/>
+        <w:rPr>
+          <w:sz w:val="24"/>
+          <w:lang w:val="en-GB"/>
+        </w:rPr>
+      </w:pPr>
+      <w:r>
+        <w:rPr>
+          <w:sz w:val="24"/>
+          <w:lang w:val="en-GB"/>
+        </w:rPr>
+        <w:tab/>
+      </w:r>
+      <w:proofErr w:type="spellStart"/>
+      <w:proofErr w:type="gramStart"/>
+      <w:r>
+        <w:rPr>
+          <w:sz w:val="24"/>
+          <w:lang w:val="en-GB"/>
+        </w:rPr>
+        <w:t>Camerele</w:t>
+      </w:r>
+      <w:proofErr w:type="spellEnd"/>
+      <w:r>
+        <w:rPr>
+          <w:sz w:val="24"/>
+          <w:lang w:val="en-GB"/>
+        </w:rPr>
+        <w:t xml:space="preserve"> </w:t>
+      </w:r>
+      <w:proofErr w:type="spellStart"/>
+      <w:r>
+        <w:rPr>
+          <w:sz w:val="24"/>
+          <w:lang w:val="en-GB"/>
+        </w:rPr>
+        <w:t>sunt</w:t>
+      </w:r>
+      <w:proofErr w:type="spellEnd"/>
+      <w:r>
+        <w:rPr>
+          <w:sz w:val="24"/>
+          <w:lang w:val="en-GB"/>
+        </w:rPr>
+        <w:t xml:space="preserve"> </w:t>
+      </w:r>
+      <w:proofErr w:type="spellStart"/>
+      <w:r>
+        <w:rPr>
+          <w:sz w:val="24"/>
+          <w:lang w:val="en-GB"/>
+        </w:rPr>
+        <w:t>caracterizate</w:t>
+      </w:r>
+      <w:proofErr w:type="spellEnd"/>
+      <w:r>
+        <w:rPr>
+          <w:sz w:val="24"/>
+          <w:lang w:val="en-GB"/>
+        </w:rPr>
+        <w:t xml:space="preserve"> </w:t>
+      </w:r>
+      <w:proofErr w:type="spellStart"/>
+      <w:r>
+        <w:rPr>
+          <w:sz w:val="24"/>
+          <w:lang w:val="en-GB"/>
+        </w:rPr>
+        <w:t>prin</w:t>
+      </w:r>
+      <w:proofErr w:type="spellEnd"/>
+      <w:r>
+        <w:rPr>
+          <w:sz w:val="24"/>
+          <w:lang w:val="en-GB"/>
+        </w:rPr>
+        <w:t xml:space="preserve"> </w:t>
+      </w:r>
+      <w:proofErr w:type="spellStart"/>
+      <w:r>
+        <w:rPr>
+          <w:sz w:val="24"/>
+          <w:lang w:val="en-GB"/>
+        </w:rPr>
+        <w:t>denumire</w:t>
+      </w:r>
+      <w:proofErr w:type="spellEnd"/>
+      <w:r>
+        <w:rPr>
+          <w:sz w:val="24"/>
+          <w:lang w:val="en-GB"/>
+        </w:rPr>
+        <w:t xml:space="preserve">, </w:t>
+      </w:r>
+      <w:proofErr w:type="spellStart"/>
+      <w:r>
+        <w:rPr>
+          <w:sz w:val="24"/>
+          <w:lang w:val="en-GB"/>
+        </w:rPr>
+        <w:t>descriere</w:t>
+      </w:r>
+      <w:proofErr w:type="spellEnd"/>
+      <w:r>
+        <w:rPr>
+          <w:sz w:val="24"/>
+          <w:lang w:val="en-GB"/>
+        </w:rPr>
+        <w:t xml:space="preserve">, </w:t>
+      </w:r>
+      <w:proofErr w:type="spellStart"/>
+      <w:r>
+        <w:rPr>
+          <w:sz w:val="24"/>
+          <w:lang w:val="en-GB"/>
+        </w:rPr>
+        <w:t>proprietar</w:t>
+      </w:r>
+      <w:proofErr w:type="spellEnd"/>
+      <w:r>
+        <w:rPr>
+          <w:sz w:val="24"/>
+          <w:lang w:val="en-GB"/>
+        </w:rPr>
+        <w:t xml:space="preserve"> </w:t>
+      </w:r>
+      <w:proofErr w:type="spellStart"/>
+      <w:r>
+        <w:rPr>
+          <w:sz w:val="24"/>
+          <w:lang w:val="en-GB"/>
+        </w:rPr>
+        <w:t>si</w:t>
+      </w:r>
+      <w:proofErr w:type="spellEnd"/>
+      <w:r>
+        <w:rPr>
+          <w:sz w:val="24"/>
+          <w:lang w:val="en-GB"/>
+        </w:rPr>
+        <w:t xml:space="preserve"> </w:t>
+      </w:r>
+      <w:proofErr w:type="spellStart"/>
+      <w:r>
+        <w:rPr>
+          <w:sz w:val="24"/>
+          <w:lang w:val="en-GB"/>
+        </w:rPr>
+        <w:t>participanti</w:t>
+      </w:r>
+      <w:proofErr w:type="spellEnd"/>
+      <w:r>
+        <w:rPr>
+          <w:sz w:val="24"/>
+          <w:lang w:val="en-GB"/>
+        </w:rPr>
+        <w:t>.</w:t>
+      </w:r>
+      <w:proofErr w:type="gramEnd"/>
+    </w:p>
+    <w:p>
+      <w:pPr>
+        <w:jc w:val="both"/>
+        <w:rPr>
+          <w:sz w:val="24"/>
+          <w:lang w:val="en-GB"/>
+        </w:rPr>
+      </w:pPr>
+      <w:r>
+        <w:rPr>
+          <w:sz w:val="24"/>
+          <w:lang w:val="en-GB"/>
+        </w:rPr>
+        <w:t xml:space="preserve"> </w:t>
+      </w:r>
+      <w:r>
+        <w:rPr>
+          <w:sz w:val="24"/>
+          <w:lang w:val="en-GB"/>
+        </w:rPr>
+        <w:tab/>
+      </w:r>
+      <w:proofErr w:type="spellStart"/>
+      <w:proofErr w:type="gramStart"/>
+      <w:r>
+        <w:rPr>
+          <w:sz w:val="24"/>
+          <w:lang w:val="en-GB"/>
+        </w:rPr>
+        <w:t>Mesajele</w:t>
+      </w:r>
+      <w:proofErr w:type="spellEnd"/>
+      <w:r>
+        <w:rPr>
+          <w:sz w:val="24"/>
+          <w:lang w:val="en-GB"/>
+        </w:rPr>
+        <w:t xml:space="preserve"> </w:t>
+      </w:r>
+      <w:proofErr w:type="spellStart"/>
+      <w:r>
+        <w:rPr>
+          <w:sz w:val="24"/>
+          <w:lang w:val="en-GB"/>
+        </w:rPr>
+        <w:t>sunt</w:t>
+      </w:r>
+      <w:proofErr w:type="spellEnd"/>
+      <w:r>
+        <w:rPr>
+          <w:sz w:val="24"/>
+          <w:lang w:val="en-GB"/>
+        </w:rPr>
+        <w:t xml:space="preserve"> </w:t>
+      </w:r>
+      <w:proofErr w:type="spellStart"/>
+      <w:r>
+        <w:rPr>
+          <w:sz w:val="24"/>
+          <w:lang w:val="en-GB"/>
+        </w:rPr>
+        <w:t>caracterizate</w:t>
+      </w:r>
+      <w:proofErr w:type="spellEnd"/>
+      <w:r>
+        <w:rPr>
+          <w:sz w:val="24"/>
+          <w:lang w:val="en-GB"/>
+        </w:rPr>
+        <w:t xml:space="preserve"> </w:t>
+      </w:r>
+      <w:proofErr w:type="spellStart"/>
+      <w:r>
+        <w:rPr>
+          <w:sz w:val="24"/>
+          <w:lang w:val="en-GB"/>
+        </w:rPr>
+        <w:t>prin</w:t>
+      </w:r>
+      <w:proofErr w:type="spellEnd"/>
+      <w:r>
+        <w:rPr>
+          <w:sz w:val="24"/>
+          <w:lang w:val="en-GB"/>
+        </w:rPr>
+        <w:t xml:space="preserve"> </w:t>
+      </w:r>
+      <w:proofErr w:type="spellStart"/>
+      <w:r>
+        <w:rPr>
+          <w:sz w:val="24"/>
+          <w:lang w:val="en-GB"/>
+        </w:rPr>
+        <w:t>utilizator</w:t>
+      </w:r>
+      <w:proofErr w:type="spellEnd"/>
+      <w:r>
+        <w:rPr>
+          <w:sz w:val="24"/>
+          <w:lang w:val="en-GB"/>
+        </w:rPr>
+        <w:t xml:space="preserve">, camera </w:t>
+      </w:r>
+      <w:proofErr w:type="spellStart"/>
+      <w:r>
+        <w:rPr>
+          <w:sz w:val="24"/>
+          <w:lang w:val="en-GB"/>
+        </w:rPr>
+        <w:t>si</w:t>
+      </w:r>
+      <w:proofErr w:type="spellEnd"/>
+      <w:r>
+        <w:rPr>
+          <w:sz w:val="24"/>
+          <w:lang w:val="en-GB"/>
+        </w:rPr>
+        <w:t xml:space="preserve"> </w:t>
+      </w:r>
+      <w:proofErr w:type="spellStart"/>
+      <w:r>
+        <w:rPr>
+          <w:sz w:val="24"/>
+          <w:lang w:val="en-GB"/>
+        </w:rPr>
+        <w:t>continut</w:t>
+      </w:r>
+      <w:proofErr w:type="spellEnd"/>
+      <w:r>
+        <w:rPr>
+          <w:sz w:val="24"/>
+          <w:lang w:val="en-GB"/>
+        </w:rPr>
+        <w:t>.</w:t>
+      </w:r>
+      <w:proofErr w:type="gramEnd"/>
+    </w:p>
+    <w:p>
+      <w:pPr>
+        <w:jc w:val="both"/>
+        <w:rPr>
+          <w:sz w:val="24"/>
+          <w:lang w:val="en-GB"/>
+        </w:rPr>
+      </w:pPr>
+      <w:r>
+        <w:rPr>
+          <w:sz w:val="24"/>
+          <w:lang w:val="en-GB"/>
+        </w:rPr>
+        <w:tab/>
+      </w:r>
+    </w:p>
+    <w:p>
+      <w:pPr>
+        <w:jc w:val="both"/>
+        <w:rPr>
+          <w:sz w:val="24"/>
+          <w:lang w:val="en-GB"/>
+        </w:rPr>
+      </w:pPr>
+    </w:p>
+    <w:p>
+      <w:pPr>
+        <w:jc w:val="both"/>
+        <w:rPr>
+          <w:sz w:val="24"/>
+          <w:lang w:val="en-GB"/>
+        </w:rPr>
+      </w:pPr>
+      <w:r>
+        <w:rPr>
+          <w:sz w:val="24"/>
+          <w:lang w:val="en-GB"/>
+        </w:rPr>
+        <w:tab/>
+      </w:r>
+      <w:proofErr w:type="spellStart"/>
+      <w:r>
+        <w:rPr>
+          <w:sz w:val="24"/>
+          <w:lang w:val="en-GB"/>
+        </w:rPr>
+        <w:t>Autentificare</w:t>
+      </w:r>
+      <w:proofErr w:type="spellEnd"/>
+      <w:r>
+        <w:rPr>
+          <w:sz w:val="24"/>
+          <w:lang w:val="en-GB"/>
+        </w:rPr>
+        <w:t xml:space="preserve">, </w:t>
+      </w:r>
+      <w:proofErr w:type="spellStart"/>
+      <w:r>
+        <w:rPr>
+          <w:sz w:val="24"/>
+          <w:lang w:val="en-GB"/>
+        </w:rPr>
+        <w:t>deconectare</w:t>
+      </w:r>
+      <w:proofErr w:type="spellEnd"/>
+      <w:r>
+        <w:rPr>
+          <w:sz w:val="24"/>
+          <w:lang w:val="en-GB"/>
+        </w:rPr>
+        <w:t xml:space="preserve"> </w:t>
+      </w:r>
+      <w:proofErr w:type="spellStart"/>
+      <w:r>
+        <w:rPr>
+          <w:sz w:val="24"/>
+          <w:lang w:val="en-GB"/>
+        </w:rPr>
+        <w:t>si</w:t>
+      </w:r>
+      <w:proofErr w:type="spellEnd"/>
+      <w:r>
+        <w:rPr>
+          <w:sz w:val="24"/>
+          <w:lang w:val="en-GB"/>
+        </w:rPr>
+        <w:t xml:space="preserve"> </w:t>
+      </w:r>
+      <w:proofErr w:type="spellStart"/>
+      <w:r>
+        <w:rPr>
+          <w:sz w:val="24"/>
+          <w:lang w:val="en-GB"/>
+        </w:rPr>
+        <w:t>autorizare</w:t>
+      </w:r>
+      <w:proofErr w:type="spellEnd"/>
+    </w:p>
+    <w:p>
+      <w:pPr>
+        <w:jc w:val="both"/>
+        <w:rPr>
+          <w:sz w:val="24"/>
+          <w:lang w:val="en-GB"/>
+        </w:rPr>
+      </w:pPr>
+      <w:r>
+        <w:rPr>
+          <w:sz w:val="24"/>
+          <w:lang w:val="en-GB"/>
+        </w:rPr>
+        <w:tab/>
+        <w:t xml:space="preserve">La </w:t>
+      </w:r>
+      <w:proofErr w:type="spellStart"/>
+      <w:r>
+        <w:rPr>
+          <w:sz w:val="24"/>
+          <w:lang w:val="en-GB"/>
+        </w:rPr>
+        <w:t>accesarea</w:t>
+      </w:r>
+      <w:proofErr w:type="spellEnd"/>
+      <w:r>
+        <w:rPr>
+          <w:sz w:val="24"/>
+          <w:lang w:val="en-GB"/>
+        </w:rPr>
+        <w:t xml:space="preserve"> </w:t>
+      </w:r>
+      <w:proofErr w:type="spellStart"/>
+      <w:r>
+        <w:rPr>
+          <w:sz w:val="24"/>
+          <w:lang w:val="en-GB"/>
+        </w:rPr>
+        <w:t>aplicatiei</w:t>
+      </w:r>
+      <w:proofErr w:type="spellEnd"/>
+      <w:r>
+        <w:rPr>
+          <w:sz w:val="24"/>
+          <w:lang w:val="en-GB"/>
+        </w:rPr>
+        <w:t xml:space="preserve"> </w:t>
+      </w:r>
+      <w:proofErr w:type="spellStart"/>
+      <w:r>
+        <w:rPr>
+          <w:sz w:val="24"/>
+          <w:lang w:val="en-GB"/>
+        </w:rPr>
+        <w:t>utilizatorii</w:t>
+      </w:r>
+      <w:proofErr w:type="spellEnd"/>
+      <w:r>
+        <w:rPr>
+          <w:sz w:val="24"/>
+          <w:lang w:val="en-GB"/>
+        </w:rPr>
+        <w:t xml:space="preserve"> care nu </w:t>
+      </w:r>
+      <w:proofErr w:type="spellStart"/>
+      <w:r>
+        <w:rPr>
+          <w:sz w:val="24"/>
+          <w:lang w:val="en-GB"/>
+        </w:rPr>
+        <w:t>sunt</w:t>
+      </w:r>
+      <w:proofErr w:type="spellEnd"/>
+      <w:r>
+        <w:rPr>
+          <w:sz w:val="24"/>
+          <w:lang w:val="en-GB"/>
+        </w:rPr>
+        <w:t xml:space="preserve"> </w:t>
+      </w:r>
+      <w:proofErr w:type="spellStart"/>
+      <w:r>
+        <w:rPr>
+          <w:sz w:val="24"/>
+          <w:lang w:val="en-GB"/>
+        </w:rPr>
+        <w:t>conectati</w:t>
+      </w:r>
+      <w:proofErr w:type="spellEnd"/>
+      <w:r>
+        <w:rPr>
+          <w:sz w:val="24"/>
+          <w:lang w:val="en-GB"/>
+        </w:rPr>
+        <w:t xml:space="preserve"> au </w:t>
+      </w:r>
+      <w:proofErr w:type="spellStart"/>
+      <w:r>
+        <w:rPr>
+          <w:sz w:val="24"/>
+          <w:lang w:val="en-GB"/>
+        </w:rPr>
+        <w:t>posibilitatea</w:t>
+      </w:r>
+      <w:proofErr w:type="spellEnd"/>
+      <w:r>
+        <w:rPr>
+          <w:sz w:val="24"/>
+          <w:lang w:val="en-GB"/>
+        </w:rPr>
+        <w:t xml:space="preserve"> </w:t>
+      </w:r>
+      <w:proofErr w:type="spellStart"/>
+      <w:proofErr w:type="gramStart"/>
+      <w:r>
+        <w:rPr>
+          <w:sz w:val="24"/>
+          <w:lang w:val="en-GB"/>
+        </w:rPr>
+        <w:t>sa</w:t>
+      </w:r>
+      <w:proofErr w:type="spellEnd"/>
+      <w:proofErr w:type="gramEnd"/>
+      <w:r>
+        <w:rPr>
+          <w:sz w:val="24"/>
+          <w:lang w:val="en-GB"/>
+        </w:rPr>
+        <w:t xml:space="preserve"> </w:t>
+      </w:r>
+      <w:proofErr w:type="spellStart"/>
+      <w:r>
+        <w:rPr>
+          <w:sz w:val="24"/>
+          <w:lang w:val="en-GB"/>
+        </w:rPr>
+        <w:t>vada</w:t>
+      </w:r>
+      <w:proofErr w:type="spellEnd"/>
+      <w:r>
+        <w:rPr>
+          <w:sz w:val="24"/>
+          <w:lang w:val="en-GB"/>
+        </w:rPr>
+        <w:t xml:space="preserve"> </w:t>
+      </w:r>
+      <w:proofErr w:type="spellStart"/>
+      <w:r>
+        <w:rPr>
+          <w:sz w:val="24"/>
+          <w:lang w:val="en-GB"/>
+        </w:rPr>
+        <w:t>camerele</w:t>
+      </w:r>
+      <w:proofErr w:type="spellEnd"/>
+      <w:r>
+        <w:rPr>
+          <w:sz w:val="24"/>
+          <w:lang w:val="en-GB"/>
+        </w:rPr>
+        <w:t xml:space="preserve"> </w:t>
+      </w:r>
+      <w:proofErr w:type="spellStart"/>
+      <w:r>
+        <w:rPr>
+          <w:sz w:val="24"/>
+          <w:lang w:val="en-GB"/>
+        </w:rPr>
+        <w:t>existente</w:t>
+      </w:r>
+      <w:proofErr w:type="spellEnd"/>
+      <w:r>
+        <w:rPr>
+          <w:sz w:val="24"/>
+          <w:lang w:val="en-GB"/>
+        </w:rPr>
+        <w:t xml:space="preserve"> </w:t>
+      </w:r>
+      <w:proofErr w:type="spellStart"/>
+      <w:r>
+        <w:rPr>
+          <w:sz w:val="24"/>
+          <w:lang w:val="en-GB"/>
+        </w:rPr>
+        <w:t>alaturi</w:t>
+      </w:r>
+      <w:proofErr w:type="spellEnd"/>
+      <w:r>
+        <w:rPr>
+          <w:sz w:val="24"/>
+          <w:lang w:val="en-GB"/>
+        </w:rPr>
+        <w:t xml:space="preserve"> de </w:t>
+      </w:r>
+      <w:proofErr w:type="spellStart"/>
+      <w:r>
+        <w:rPr>
+          <w:sz w:val="24"/>
+          <w:lang w:val="en-GB"/>
+        </w:rPr>
+        <w:t>proprietar</w:t>
+      </w:r>
+      <w:proofErr w:type="spellEnd"/>
+      <w:r>
+        <w:rPr>
+          <w:sz w:val="24"/>
+          <w:lang w:val="en-GB"/>
+        </w:rPr>
+        <w:t xml:space="preserve"> </w:t>
+      </w:r>
+      <w:proofErr w:type="spellStart"/>
+      <w:r>
+        <w:rPr>
+          <w:sz w:val="24"/>
+          <w:lang w:val="en-GB"/>
+        </w:rPr>
+        <w:t>si</w:t>
+      </w:r>
+      <w:proofErr w:type="spellEnd"/>
+      <w:r>
+        <w:rPr>
+          <w:sz w:val="24"/>
+          <w:lang w:val="en-GB"/>
+        </w:rPr>
+        <w:t xml:space="preserve"> </w:t>
+      </w:r>
+      <w:proofErr w:type="spellStart"/>
+      <w:r>
+        <w:rPr>
+          <w:sz w:val="24"/>
+          <w:lang w:val="en-GB"/>
+        </w:rPr>
+        <w:t>descriere</w:t>
+      </w:r>
+      <w:proofErr w:type="spellEnd"/>
+      <w:r>
+        <w:rPr>
+          <w:sz w:val="24"/>
+          <w:lang w:val="en-GB"/>
+        </w:rPr>
+        <w:t xml:space="preserve"> </w:t>
+      </w:r>
+      <w:proofErr w:type="spellStart"/>
+      <w:r>
+        <w:rPr>
+          <w:sz w:val="24"/>
+          <w:lang w:val="en-GB"/>
+        </w:rPr>
+        <w:t>insa</w:t>
+      </w:r>
+      <w:proofErr w:type="spellEnd"/>
+      <w:r>
+        <w:rPr>
+          <w:sz w:val="24"/>
+          <w:lang w:val="en-GB"/>
+        </w:rPr>
+        <w:t xml:space="preserve"> nu pot </w:t>
+      </w:r>
+      <w:proofErr w:type="spellStart"/>
+      <w:r>
+        <w:rPr>
+          <w:sz w:val="24"/>
+          <w:lang w:val="en-GB"/>
+        </w:rPr>
+        <w:t>vedea</w:t>
+      </w:r>
+      <w:proofErr w:type="spellEnd"/>
+      <w:r>
+        <w:rPr>
+          <w:sz w:val="24"/>
+          <w:lang w:val="en-GB"/>
+        </w:rPr>
+        <w:t xml:space="preserve"> </w:t>
+      </w:r>
+      <w:proofErr w:type="spellStart"/>
+      <w:r>
+        <w:rPr>
+          <w:sz w:val="24"/>
+          <w:lang w:val="en-GB"/>
+        </w:rPr>
+        <w:t>conversatiile</w:t>
+      </w:r>
+      <w:proofErr w:type="spellEnd"/>
+      <w:r>
+        <w:rPr>
+          <w:sz w:val="24"/>
+          <w:lang w:val="en-GB"/>
+        </w:rPr>
+        <w:t xml:space="preserve"> </w:t>
+      </w:r>
+      <w:proofErr w:type="spellStart"/>
+      <w:r>
+        <w:rPr>
+          <w:sz w:val="24"/>
+          <w:lang w:val="en-GB"/>
+        </w:rPr>
+        <w:t>dintre</w:t>
+      </w:r>
+      <w:proofErr w:type="spellEnd"/>
+      <w:r>
+        <w:rPr>
+          <w:sz w:val="24"/>
+          <w:lang w:val="en-GB"/>
+        </w:rPr>
+        <w:t xml:space="preserve"> </w:t>
+      </w:r>
+      <w:proofErr w:type="spellStart"/>
+      <w:r>
+        <w:rPr>
+          <w:sz w:val="24"/>
+          <w:lang w:val="en-GB"/>
+        </w:rPr>
+        <w:t>participanti</w:t>
+      </w:r>
+      <w:proofErr w:type="spellEnd"/>
+      <w:r>
+        <w:rPr>
+          <w:sz w:val="24"/>
+          <w:lang w:val="en-GB"/>
+        </w:rPr>
+        <w:t>.</w:t>
+      </w:r>
+    </w:p>
+    <w:p>
+      <w:pPr>
+        <w:jc w:val="both"/>
+        <w:rPr>
+          <w:sz w:val="24"/>
+        </w:rPr>
+      </w:pPr>
+      <w:proofErr w:type="spellStart"/>
+      <w:r>
+        <w:rPr>
+          <w:sz w:val="24"/>
+          <w:lang w:val="en-GB"/>
+        </w:rPr>
+        <w:t>Odata</w:t>
+      </w:r>
+      <w:proofErr w:type="spellEnd"/>
+      <w:r>
+        <w:rPr>
+          <w:sz w:val="24"/>
+          <w:lang w:val="en-GB"/>
+        </w:rPr>
+        <w:t xml:space="preserve"> cone</w:t>
+      </w:r>
+      <w:r>
+        <w:rPr>
+          <w:sz w:val="24"/>
+        </w:rPr>
+        <w:t xml:space="preserve">ctat la aplicatie, utilizatorul poate accesa fiecare camera, insa poate vedea mesajele doar in conversatiile la care el </w:t>
+      </w:r>
+      <w:proofErr w:type="gramStart"/>
+      <w:r>
+        <w:rPr>
+          <w:sz w:val="24"/>
+        </w:rPr>
+        <w:t>este</w:t>
+      </w:r>
+      <w:proofErr w:type="gramEnd"/>
+      <w:r>
+        <w:rPr>
+          <w:sz w:val="24"/>
+        </w:rPr>
+        <w:t xml:space="preserve"> participant. De asemenea camerele pot </w:t>
+      </w:r>
+      <w:r>
+        <w:rPr>
+          <w:sz w:val="24"/>
+        </w:rPr>
+        <w:t xml:space="preserve">fi sterse sau pot </w:t>
+      </w:r>
+      <w:r>
+        <w:rPr>
+          <w:sz w:val="24"/>
+        </w:rPr>
+        <w:t>avea parte de modificari (descriere, denumire, participanti) insa doar proprietarul poate accesa aceste</w:t>
+      </w:r>
+      <w:r>
+        <w:rPr>
+          <w:sz w:val="24"/>
+        </w:rPr>
+        <w:t xml:space="preserve"> setari.</w:t>
+      </w:r>
+    </w:p>
+    <w:p>
+      <w:pPr>
+        <w:jc w:val="center"/>
+        <w:rPr>
+          <w:sz w:val="24"/>
+        </w:rPr>
+      </w:pPr>
+      <w:r>
+        <w:rPr>
+          <w:noProof/>
+          <w:sz w:val="24"/>
+        </w:rPr>
+        <w:drawing>
+          <wp:inline distT="0" distB="0" distL="0" distR="0">
+            <wp:extent cx="4512793" cy="4143825"/>
+            <wp:effectExtent l="19050" t="0" r="2057" b="0"/>
+            <wp:docPr id="3" name="Picture 2" descr="1.png"/>
+            <wp:cNvGraphicFramePr>
+              <a:graphicFrameLocks xmlns:a="http://schemas.openxmlformats.org/drawingml/2006/main" noChangeAspect="1"/>
+            </wp:cNvGraphicFramePr>
+            <a:graphic xmlns:a="http://schemas.openxmlformats.org/drawingml/2006/main">
+              <a:graphicData uri="http://schemas.openxmlformats.org/drawingml/2006/picture">
+                <pic:pic xmlns:pic="http://schemas.openxmlformats.org/drawingml/2006/picture">
+                  <pic:nvPicPr>
+                    <pic:cNvPr id="0" name="1.png"/>
+                    <pic:cNvPicPr/>
+                  </pic:nvPicPr>
+                  <pic:blipFill>
+                    <a:blip r:embed="rId7"/>
+                    <a:stretch>
+                      <a:fillRect/>
+                    </a:stretch>
+                  </pic:blipFill>
+                  <pic:spPr>
+                    <a:xfrm>
+                      <a:off x="0" y="0"/>
+                      <a:ext cx="4513071" cy="4144080"/>
+                    </a:xfrm>
+                    <a:prstGeom prst="rect">
+                      <a:avLst/>
+                    </a:prstGeom>
+                  </pic:spPr>
+                </pic:pic>
+              </a:graphicData>
+            </a:graphic>
+          </wp:inline>
+        </w:drawing>
+      </w:r>
+    </w:p>
+    <w:p>
+      <w:pPr>
+        <w:jc w:val="center"/>
+        <w:rPr>
+          <w:sz w:val="24"/>
+        </w:rPr>
+      </w:pPr>
+      <w:r>
+        <w:rPr>
+          <w:noProof/>
+          <w:sz w:val="24"/>
+        </w:rPr>
+        <w:lastRenderedPageBreak/>
+        <w:drawing>
+          <wp:inline distT="0" distB="0" distL="0" distR="0">
+            <wp:extent cx="7199187" cy="2668772"/>
+            <wp:effectExtent l="19050" t="0" r="1713" b="0"/>
+            <wp:docPr id="4" name="Picture 3" descr="2.png"/>
+            <wp:cNvGraphicFramePr>
+              <a:graphicFrameLocks xmlns:a="http://schemas.openxmlformats.org/drawingml/2006/main" noChangeAspect="1"/>
+            </wp:cNvGraphicFramePr>
+            <a:graphic xmlns:a="http://schemas.openxmlformats.org/drawingml/2006/main">
+              <a:graphicData uri="http://schemas.openxmlformats.org/drawingml/2006/picture">
+                <pic:pic xmlns:pic="http://schemas.openxmlformats.org/drawingml/2006/picture">
+                  <pic:nvPicPr>
+                    <pic:cNvPr id="0" name="2.png"/>
+                    <pic:cNvPicPr/>
+                  </pic:nvPicPr>
+                  <pic:blipFill>
+                    <a:blip r:embed="rId8"/>
+                    <a:stretch>
+                      <a:fillRect/>
+                    </a:stretch>
+                  </pic:blipFill>
+                  <pic:spPr>
+                    <a:xfrm>
+                      <a:off x="0" y="0"/>
+                      <a:ext cx="7199630" cy="2668936"/>
+                    </a:xfrm>
+                    <a:prstGeom prst="rect">
+                      <a:avLst/>
+                    </a:prstGeom>
+                  </pic:spPr>
+                </pic:pic>
+              </a:graphicData>
+            </a:graphic>
+          </wp:inline>
+        </w:drawing>
+      </w:r>
+    </w:p>
+    <w:p>
+      <w:pPr>
+        <w:jc w:val="center"/>
+        <w:rPr>
+          <w:sz w:val="24"/>
+        </w:rPr>
+      </w:pPr>
+    </w:p>
+    <w:p>
+      <w:pPr>
+        <w:jc w:val="center"/>
+        <w:rPr>
+          <w:sz w:val="24"/>
+        </w:rPr>
+      </w:pPr>
+    </w:p>
+    <w:p>
+      <w:pPr>
+        <w:jc w:val="center"/>
+        <w:rPr>
+          <w:sz w:val="24"/>
+        </w:rPr>
+      </w:pPr>
+      <w:r>
+        <w:rPr>
+          <w:noProof/>
+          <w:sz w:val="24"/>
+        </w:rPr>
+        <w:drawing>
+          <wp:inline distT="0" distB="0" distL="0" distR="0">
+            <wp:extent cx="7199630" cy="4647565"/>
+            <wp:effectExtent l="19050" t="0" r="1270" b="0"/>
+            <wp:docPr id="6" name="Picture 5" descr="3.png"/>
+            <wp:cNvGraphicFramePr>
+              <a:graphicFrameLocks xmlns:a="http://schemas.openxmlformats.org/drawingml/2006/main" noChangeAspect="1"/>
+            </wp:cNvGraphicFramePr>
+            <a:graphic xmlns:a="http://schemas.openxmlformats.org/drawingml/2006/main">
+              <a:graphicData uri="http://schemas.openxmlformats.org/drawingml/2006/picture">
+                <pic:pic xmlns:pic="http://schemas.openxmlformats.org/drawingml/2006/picture">
+                  <pic:nvPicPr>
+                    <pic:cNvPr id="0" name="3.png"/>
+                    <pic:cNvPicPr/>
+                  </pic:nvPicPr>
+                  <pic:blipFill>
+                    <a:blip r:embed="rId9"/>
+                    <a:stretch>
+                      <a:fillRect/>
+                    </a:stretch>
+                  </pic:blipFill>
+                  <pic:spPr>
+                    <a:xfrm>
+                      <a:off x="0" y="0"/>
+                      <a:ext cx="7199630" cy="4647565"/>
+                    </a:xfrm>
+                    <a:prstGeom prst="rect">
+                      <a:avLst/>
+                    </a:prstGeom>
+                  </pic:spPr>
+                </pic:pic>
+              </a:graphicData>
+            </a:graphic>
+          </wp:inline>
+        </w:drawing>
+      </w:r>
+    </w:p>
+    <w:p>
+      <w:pPr>
+        <w:jc w:val="center"/>
+        <w:rPr>
+          <w:sz w:val="24"/>
+        </w:rPr>
+      </w:pPr>
+    </w:p>
+    <w:p>
+      <w:pPr>
+        <w:jc w:val="center"/>
+        <w:rPr>
+          <w:sz w:val="24"/>
+        </w:rPr>
+      </w:pPr>
     </w:p>
     <w:sectPr>
       <w:pgSz w:w="11906" w:h="16838"/>
@@ -1353,6 +3257,7 @@
   <w:style w:type="paragraph" w:default="1" w:styleId="Normal">
     <w:name w:val="Normal"/>
     <w:qFormat/>
+    <w:rsid w:val="004B317A"/>
   </w:style>
   <w:style w:type="character" w:default="1" w:styleId="DefaultParagraphFont">
     <w:name w:val="Default Paragraph Font"/>

</xml_diff>